<commit_message>
LL changed and i got a year older
</commit_message>
<xml_diff>
--- a/Files/Lebenslauf_Altenburger_Andre.docx
+++ b/Files/Lebenslauf_Altenburger_Andre.docx
@@ -5,12 +5,12 @@
     <w:p>
       <w:pPr>
         <w:pBdr>
-          <w:top w:val="single" w:sz="24" w:space="0" w:color="4F81BD" w:themeColor="accent1"/>
-          <w:left w:val="single" w:sz="24" w:space="0" w:color="4F81BD" w:themeColor="accent1"/>
-          <w:bottom w:val="single" w:sz="24" w:space="0" w:color="4F81BD" w:themeColor="accent1"/>
-          <w:right w:val="single" w:sz="24" w:space="0" w:color="4F81BD" w:themeColor="accent1"/>
+          <w:top w:val="single" w:sz="24" w:space="0" w:color="C3D69B" w:themeColor="accent1"/>
+          <w:left w:val="single" w:sz="24" w:space="0" w:color="C3D69B" w:themeColor="accent1"/>
+          <w:bottom w:val="single" w:sz="24" w:space="0" w:color="C3D69B" w:themeColor="accent1"/>
+          <w:right w:val="single" w:sz="24" w:space="0" w:color="C3D69B" w:themeColor="accent1"/>
         </w:pBdr>
-        <w:shd w:val="clear" w:color="auto" w:fill="4F81BD" w:themeFill="accent1"/>
+        <w:shd w:val="clear" w:color="auto" w:fill="C3D69B" w:themeFill="accent3"/>
         <w:spacing w:before="120" w:after="120"/>
         <w:outlineLvl w:val="0"/>
         <w:rPr>
@@ -96,7 +96,7 @@
                                 <w:i/>
                                 <w:iCs/>
                                 <w:caps/>
-                                <w:color w:val="4F81BD" w:themeColor="accent1"/>
+                                <w:color w:val="C3D69B" w:themeColor="accent1"/>
                                 <w:sz w:val="28"/>
                                 <w:szCs w:val="28"/>
                                 <w:lang w:val="de-AT"/>
@@ -110,7 +110,7 @@
                                 <w:i/>
                                 <w:iCs/>
                                 <w:caps/>
-                                <w:color w:val="4F81BD" w:themeColor="accent1"/>
+                                <w:color w:val="C3D69B" w:themeColor="accent1"/>
                                 <w:sz w:val="28"/>
                                 <w:szCs w:val="28"/>
                                 <w:lang w:val="de-AT"/>
@@ -124,7 +124,7 @@
                                 <w:i/>
                                 <w:iCs/>
                                 <w:caps/>
-                                <w:color w:val="4F81BD" w:themeColor="accent1"/>
+                                <w:color w:val="C3D69B" w:themeColor="accent1"/>
                                 <w:sz w:val="28"/>
                                 <w:szCs w:val="28"/>
                                 <w:lang w:val="de-AT"/>
@@ -138,7 +138,7 @@
                                 <w:i/>
                                 <w:iCs/>
                                 <w:caps/>
-                                <w:color w:val="4F81BD" w:themeColor="accent1"/>
+                                <w:color w:val="C3D69B" w:themeColor="accent1"/>
                                 <w:sz w:val="28"/>
                                 <w:szCs w:val="28"/>
                                 <w:lang w:val="de-AT"/>
@@ -172,7 +172,7 @@
                                 <w:i/>
                                 <w:iCs/>
                                 <w:caps/>
-                                <w:color w:val="4F81BD" w:themeColor="accent1"/>
+                                <w:color w:val="C3D69B" w:themeColor="accent1"/>
                                 <w:sz w:val="28"/>
                                 <w:szCs w:val="28"/>
                                 <w:lang w:val="de-AT"/>
@@ -186,7 +186,7 @@
                                 <w:i/>
                                 <w:iCs/>
                                 <w:caps/>
-                                <w:color w:val="4F81BD" w:themeColor="accent1"/>
+                                <w:color w:val="C3D69B" w:themeColor="accent1"/>
                                 <w:sz w:val="28"/>
                                 <w:szCs w:val="28"/>
                                 <w:lang w:val="de-AT"/>
@@ -200,7 +200,7 @@
                                 <w:i/>
                                 <w:iCs/>
                                 <w:caps/>
-                                <w:color w:val="4F81BD" w:themeColor="accent1"/>
+                                <w:color w:val="C3D69B" w:themeColor="accent1"/>
                                 <w:sz w:val="28"/>
                                 <w:szCs w:val="28"/>
                                 <w:lang w:val="de-AT"/>
@@ -231,7 +231,7 @@
                                 <w:i/>
                                 <w:iCs/>
                                 <w:caps/>
-                                <w:color w:val="4F81BD" w:themeColor="accent1"/>
+                                <w:color w:val="C3D69B" w:themeColor="accent1"/>
                                 <w:sz w:val="28"/>
                                 <w:szCs w:val="28"/>
                                 <w:lang w:val="de-AT"/>
@@ -245,7 +245,7 @@
                                 <w:i/>
                                 <w:iCs/>
                                 <w:caps/>
-                                <w:color w:val="4F81BD" w:themeColor="accent1"/>
+                                <w:color w:val="C3D69B" w:themeColor="accent1"/>
                                 <w:sz w:val="28"/>
                                 <w:szCs w:val="28"/>
                                 <w:lang w:val="de-AT"/>
@@ -259,7 +259,7 @@
                                 <w:i/>
                                 <w:iCs/>
                                 <w:caps/>
-                                <w:color w:val="4F81BD" w:themeColor="accent1"/>
+                                <w:color w:val="C3D69B" w:themeColor="accent1"/>
                                 <w:sz w:val="28"/>
                                 <w:szCs w:val="28"/>
                                 <w:lang w:val="de-AT"/>
@@ -273,7 +273,7 @@
                                 <w:i/>
                                 <w:iCs/>
                                 <w:caps/>
-                                <w:color w:val="4F81BD" w:themeColor="accent1"/>
+                                <w:color w:val="C3D69B" w:themeColor="accent1"/>
                                 <w:sz w:val="28"/>
                                 <w:szCs w:val="28"/>
                                 <w:lang w:val="de-AT"/>
@@ -305,7 +305,7 @@
                                 <w:i/>
                                 <w:iCs/>
                                 <w:caps/>
-                                <w:color w:val="4F81BD" w:themeColor="accent1"/>
+                                <w:color w:val="C3D69B" w:themeColor="accent1"/>
                                 <w:sz w:val="28"/>
                                 <w:szCs w:val="28"/>
                                 <w:lang w:val="de-AT"/>
@@ -318,7 +318,7 @@
                                 <w:i/>
                                 <w:iCs/>
                                 <w:caps/>
-                                <w:color w:val="4F81BD" w:themeColor="accent1"/>
+                                <w:color w:val="C3D69B" w:themeColor="accent1"/>
                                 <w:sz w:val="28"/>
                                 <w:szCs w:val="28"/>
                                 <w:lang w:val="de-AT"/>
@@ -332,7 +332,7 @@
                                 <w:i/>
                                 <w:iCs/>
                                 <w:caps/>
-                                <w:color w:val="4F81BD" w:themeColor="accent1"/>
+                                <w:color w:val="C3D69B" w:themeColor="accent1"/>
                                 <w:sz w:val="28"/>
                                 <w:szCs w:val="28"/>
                                 <w:lang w:val="de-AT"/>
@@ -362,7 +362,7 @@
                                 <w:i/>
                                 <w:iCs/>
                                 <w:caps/>
-                                <w:color w:val="4F81BD" w:themeColor="accent1"/>
+                                <w:color w:val="C3D69B" w:themeColor="accent1"/>
                                 <w:sz w:val="28"/>
                                 <w:szCs w:val="28"/>
                                 <w:lang w:val="de-AT"/>
@@ -376,7 +376,7 @@
                                 <w:i/>
                                 <w:iCs/>
                                 <w:caps/>
-                                <w:color w:val="4F81BD" w:themeColor="accent1"/>
+                                <w:color w:val="C3D69B" w:themeColor="accent1"/>
                                 <w:sz w:val="28"/>
                                 <w:szCs w:val="28"/>
                                 <w:lang w:val="de-AT"/>
@@ -390,7 +390,7 @@
                                 <w:i/>
                                 <w:iCs/>
                                 <w:caps/>
-                                <w:color w:val="4F81BD" w:themeColor="accent1"/>
+                                <w:color w:val="C3D69B" w:themeColor="accent1"/>
                                 <w:sz w:val="28"/>
                                 <w:szCs w:val="28"/>
                                 <w:lang w:val="de-AT"/>
@@ -404,7 +404,7 @@
                                 <w:i/>
                                 <w:iCs/>
                                 <w:caps/>
-                                <w:color w:val="4F81BD" w:themeColor="accent1"/>
+                                <w:color w:val="C3D69B" w:themeColor="accent1"/>
                                 <w:sz w:val="28"/>
                                 <w:szCs w:val="28"/>
                                 <w:lang w:val="de-AT"/>
@@ -418,7 +418,7 @@
                                 <w:i/>
                                 <w:iCs/>
                                 <w:caps/>
-                                <w:color w:val="4F81BD" w:themeColor="accent1"/>
+                                <w:color w:val="C3D69B" w:themeColor="accent1"/>
                                 <w:sz w:val="28"/>
                                 <w:szCs w:val="28"/>
                                 <w:lang w:val="de-AT"/>
@@ -486,7 +486,7 @@
                           <w:i/>
                           <w:iCs/>
                           <w:caps/>
-                          <w:color w:val="4F81BD" w:themeColor="accent1"/>
+                          <w:color w:val="C3D69B" w:themeColor="accent1"/>
                           <w:sz w:val="28"/>
                           <w:szCs w:val="28"/>
                           <w:lang w:val="de-AT"/>
@@ -500,7 +500,7 @@
                           <w:i/>
                           <w:iCs/>
                           <w:caps/>
-                          <w:color w:val="4F81BD" w:themeColor="accent1"/>
+                          <w:color w:val="C3D69B" w:themeColor="accent1"/>
                           <w:sz w:val="28"/>
                           <w:szCs w:val="28"/>
                           <w:lang w:val="de-AT"/>
@@ -514,7 +514,7 @@
                           <w:i/>
                           <w:iCs/>
                           <w:caps/>
-                          <w:color w:val="4F81BD" w:themeColor="accent1"/>
+                          <w:color w:val="C3D69B" w:themeColor="accent1"/>
                           <w:sz w:val="28"/>
                           <w:szCs w:val="28"/>
                           <w:lang w:val="de-AT"/>
@@ -528,7 +528,7 @@
                           <w:i/>
                           <w:iCs/>
                           <w:caps/>
-                          <w:color w:val="4F81BD" w:themeColor="accent1"/>
+                          <w:color w:val="C3D69B" w:themeColor="accent1"/>
                           <w:sz w:val="28"/>
                           <w:szCs w:val="28"/>
                           <w:lang w:val="de-AT"/>
@@ -562,7 +562,7 @@
                           <w:i/>
                           <w:iCs/>
                           <w:caps/>
-                          <w:color w:val="4F81BD" w:themeColor="accent1"/>
+                          <w:color w:val="C3D69B" w:themeColor="accent1"/>
                           <w:sz w:val="28"/>
                           <w:szCs w:val="28"/>
                           <w:lang w:val="de-AT"/>
@@ -576,7 +576,7 @@
                           <w:i/>
                           <w:iCs/>
                           <w:caps/>
-                          <w:color w:val="4F81BD" w:themeColor="accent1"/>
+                          <w:color w:val="C3D69B" w:themeColor="accent1"/>
                           <w:sz w:val="28"/>
                           <w:szCs w:val="28"/>
                           <w:lang w:val="de-AT"/>
@@ -590,7 +590,7 @@
                           <w:i/>
                           <w:iCs/>
                           <w:caps/>
-                          <w:color w:val="4F81BD" w:themeColor="accent1"/>
+                          <w:color w:val="C3D69B" w:themeColor="accent1"/>
                           <w:sz w:val="28"/>
                           <w:szCs w:val="28"/>
                           <w:lang w:val="de-AT"/>
@@ -621,7 +621,7 @@
                           <w:i/>
                           <w:iCs/>
                           <w:caps/>
-                          <w:color w:val="4F81BD" w:themeColor="accent1"/>
+                          <w:color w:val="C3D69B" w:themeColor="accent1"/>
                           <w:sz w:val="28"/>
                           <w:szCs w:val="28"/>
                           <w:lang w:val="de-AT"/>
@@ -635,7 +635,7 @@
                           <w:i/>
                           <w:iCs/>
                           <w:caps/>
-                          <w:color w:val="4F81BD" w:themeColor="accent1"/>
+                          <w:color w:val="C3D69B" w:themeColor="accent1"/>
                           <w:sz w:val="28"/>
                           <w:szCs w:val="28"/>
                           <w:lang w:val="de-AT"/>
@@ -649,7 +649,7 @@
                           <w:i/>
                           <w:iCs/>
                           <w:caps/>
-                          <w:color w:val="4F81BD" w:themeColor="accent1"/>
+                          <w:color w:val="C3D69B" w:themeColor="accent1"/>
                           <w:sz w:val="28"/>
                           <w:szCs w:val="28"/>
                           <w:lang w:val="de-AT"/>
@@ -663,7 +663,7 @@
                           <w:i/>
                           <w:iCs/>
                           <w:caps/>
-                          <w:color w:val="4F81BD" w:themeColor="accent1"/>
+                          <w:color w:val="C3D69B" w:themeColor="accent1"/>
                           <w:sz w:val="28"/>
                           <w:szCs w:val="28"/>
                           <w:lang w:val="de-AT"/>
@@ -695,7 +695,7 @@
                           <w:i/>
                           <w:iCs/>
                           <w:caps/>
-                          <w:color w:val="4F81BD" w:themeColor="accent1"/>
+                          <w:color w:val="C3D69B" w:themeColor="accent1"/>
                           <w:sz w:val="28"/>
                           <w:szCs w:val="28"/>
                           <w:lang w:val="de-AT"/>
@@ -708,7 +708,7 @@
                           <w:i/>
                           <w:iCs/>
                           <w:caps/>
-                          <w:color w:val="4F81BD" w:themeColor="accent1"/>
+                          <w:color w:val="C3D69B" w:themeColor="accent1"/>
                           <w:sz w:val="28"/>
                           <w:szCs w:val="28"/>
                           <w:lang w:val="de-AT"/>
@@ -722,7 +722,7 @@
                           <w:i/>
                           <w:iCs/>
                           <w:caps/>
-                          <w:color w:val="4F81BD" w:themeColor="accent1"/>
+                          <w:color w:val="C3D69B" w:themeColor="accent1"/>
                           <w:sz w:val="28"/>
                           <w:szCs w:val="28"/>
                           <w:lang w:val="de-AT"/>
@@ -752,7 +752,7 @@
                           <w:i/>
                           <w:iCs/>
                           <w:caps/>
-                          <w:color w:val="4F81BD" w:themeColor="accent1"/>
+                          <w:color w:val="C3D69B" w:themeColor="accent1"/>
                           <w:sz w:val="28"/>
                           <w:szCs w:val="28"/>
                           <w:lang w:val="de-AT"/>
@@ -766,7 +766,7 @@
                           <w:i/>
                           <w:iCs/>
                           <w:caps/>
-                          <w:color w:val="4F81BD" w:themeColor="accent1"/>
+                          <w:color w:val="C3D69B" w:themeColor="accent1"/>
                           <w:sz w:val="28"/>
                           <w:szCs w:val="28"/>
                           <w:lang w:val="de-AT"/>
@@ -780,7 +780,7 @@
                           <w:i/>
                           <w:iCs/>
                           <w:caps/>
-                          <w:color w:val="4F81BD" w:themeColor="accent1"/>
+                          <w:color w:val="C3D69B" w:themeColor="accent1"/>
                           <w:sz w:val="28"/>
                           <w:szCs w:val="28"/>
                           <w:lang w:val="de-AT"/>
@@ -794,7 +794,7 @@
                           <w:i/>
                           <w:iCs/>
                           <w:caps/>
-                          <w:color w:val="4F81BD" w:themeColor="accent1"/>
+                          <w:color w:val="C3D69B" w:themeColor="accent1"/>
                           <w:sz w:val="28"/>
                           <w:szCs w:val="28"/>
                           <w:lang w:val="de-AT"/>
@@ -808,7 +808,7 @@
                           <w:i/>
                           <w:iCs/>
                           <w:caps/>
-                          <w:color w:val="4F81BD" w:themeColor="accent1"/>
+                          <w:color w:val="C3D69B" w:themeColor="accent1"/>
                           <w:sz w:val="28"/>
                           <w:szCs w:val="28"/>
                           <w:lang w:val="de-AT"/>
@@ -1183,20 +1183,8 @@
                 <w:szCs w:val="22"/>
                 <w:lang w:val="de-AT"/>
               </w:rPr>
-              <w:t xml:space="preserve">LAZ Hartberg, Lehre als Maler und </w:t>
+              <w:t>LAZ Hartberg, Lehre als Maler und Beschichtungstechnicker</w:t>
             </w:r>
-            <w:proofErr w:type="spellStart"/>
-            <w:r>
-              <w:rPr>
-                <w:rFonts w:cs="Tahoma"/>
-                <w:bCs/>
-                <w:sz w:val="22"/>
-                <w:szCs w:val="22"/>
-                <w:lang w:val="de-AT"/>
-              </w:rPr>
-              <w:t>Beschichtungstechnicker</w:t>
-            </w:r>
-            <w:proofErr w:type="spellEnd"/>
           </w:p>
         </w:tc>
       </w:tr>
@@ -1270,20 +1258,8 @@
                 <w:szCs w:val="22"/>
                 <w:lang w:val="de-AT"/>
               </w:rPr>
-              <w:t xml:space="preserve">BFI Weiz, Lehre als Anlagen und </w:t>
+              <w:t>BFI Weiz, Lehre als Anlagen und Betriebstechnicker</w:t>
             </w:r>
-            <w:proofErr w:type="spellStart"/>
-            <w:r>
-              <w:rPr>
-                <w:rFonts w:cs="Tahoma"/>
-                <w:bCs/>
-                <w:sz w:val="22"/>
-                <w:szCs w:val="22"/>
-                <w:lang w:val="de-AT"/>
-              </w:rPr>
-              <w:t>Betriebstechnicker</w:t>
-            </w:r>
-            <w:proofErr w:type="spellEnd"/>
           </w:p>
         </w:tc>
       </w:tr>
@@ -1291,12 +1267,12 @@
     <w:p>
       <w:pPr>
         <w:pBdr>
-          <w:top w:val="single" w:sz="24" w:space="0" w:color="4F81BD" w:themeColor="accent1"/>
-          <w:left w:val="single" w:sz="24" w:space="0" w:color="4F81BD" w:themeColor="accent1"/>
-          <w:bottom w:val="single" w:sz="24" w:space="0" w:color="4F81BD" w:themeColor="accent1"/>
-          <w:right w:val="single" w:sz="24" w:space="0" w:color="4F81BD" w:themeColor="accent1"/>
+          <w:top w:val="single" w:sz="24" w:space="0" w:color="C3D69B" w:themeColor="accent1"/>
+          <w:left w:val="single" w:sz="24" w:space="0" w:color="C3D69B" w:themeColor="accent1"/>
+          <w:bottom w:val="single" w:sz="24" w:space="0" w:color="C3D69B" w:themeColor="accent1"/>
+          <w:right w:val="single" w:sz="24" w:space="0" w:color="C3D69B" w:themeColor="accent1"/>
         </w:pBdr>
-        <w:shd w:val="clear" w:color="auto" w:fill="4F81BD" w:themeFill="accent1"/>
+        <w:shd w:val="clear" w:color="auto" w:fill="C3D69B" w:themeFill="accent3"/>
         <w:spacing w:before="120" w:after="120"/>
         <w:outlineLvl w:val="0"/>
         <w:rPr>
@@ -1472,19 +1448,8 @@
                 <w:szCs w:val="22"/>
                 <w:lang w:val="de-AT"/>
               </w:rPr>
-              <w:t xml:space="preserve">Hauptschule, </w:t>
+              <w:t>Hauptschule, Sinabelkirchen</w:t>
             </w:r>
-            <w:proofErr w:type="spellStart"/>
-            <w:r>
-              <w:rPr>
-                <w:rFonts w:cs="Tahoma"/>
-                <w:sz w:val="22"/>
-                <w:szCs w:val="22"/>
-                <w:lang w:val="de-AT"/>
-              </w:rPr>
-              <w:t>Sinabelkirchen</w:t>
-            </w:r>
-            <w:proofErr w:type="spellEnd"/>
           </w:p>
         </w:tc>
       </w:tr>
@@ -1626,12 +1591,12 @@
     <w:p>
       <w:pPr>
         <w:pBdr>
-          <w:top w:val="single" w:sz="24" w:space="0" w:color="4F81BD" w:themeColor="accent1"/>
-          <w:left w:val="single" w:sz="24" w:space="0" w:color="4F81BD" w:themeColor="accent1"/>
-          <w:bottom w:val="single" w:sz="24" w:space="0" w:color="4F81BD" w:themeColor="accent1"/>
-          <w:right w:val="single" w:sz="24" w:space="0" w:color="4F81BD" w:themeColor="accent1"/>
+          <w:top w:val="single" w:sz="24" w:space="0" w:color="C3D69B" w:themeColor="accent1"/>
+          <w:left w:val="single" w:sz="24" w:space="0" w:color="C3D69B" w:themeColor="accent1"/>
+          <w:bottom w:val="single" w:sz="24" w:space="0" w:color="C3D69B" w:themeColor="accent1"/>
+          <w:right w:val="single" w:sz="24" w:space="0" w:color="C3D69B" w:themeColor="accent1"/>
         </w:pBdr>
-        <w:shd w:val="clear" w:color="auto" w:fill="4F81BD" w:themeFill="accent1"/>
+        <w:shd w:val="clear" w:color="auto" w:fill="C3D69B" w:themeFill="accent3"/>
         <w:spacing w:before="120" w:after="120"/>
         <w:outlineLvl w:val="0"/>
         <w:rPr>
@@ -1795,16 +1760,51 @@
           </w:p>
         </w:tc>
       </w:tr>
+      <w:tr>
+        <w:trPr>
+          <w:trHeight w:val="274"/>
+        </w:trPr>
+        <w:tc>
+          <w:tcPr>
+            <w:tcW w:w="1980" w:type="dxa"/>
+          </w:tcPr>
+          <w:p>
+            <w:pPr>
+              <w:spacing w:before="0"/>
+              <w:rPr>
+                <w:rFonts w:cs="Tahoma"/>
+              </w:rPr>
+            </w:pPr>
+          </w:p>
+        </w:tc>
+        <w:tc>
+          <w:tcPr>
+            <w:tcW w:w="7087" w:type="dxa"/>
+          </w:tcPr>
+          <w:p>
+            <w:pPr>
+              <w:spacing w:before="0"/>
+              <w:rPr>
+                <w:rFonts w:cs="Tahoma"/>
+                <w:bCs/>
+                <w:sz w:val="22"/>
+                <w:szCs w:val="22"/>
+                <w:lang w:val="de-AT"/>
+              </w:rPr>
+            </w:pPr>
+          </w:p>
+        </w:tc>
+      </w:tr>
     </w:tbl>
     <w:p>
       <w:pPr>
         <w:pBdr>
-          <w:top w:val="single" w:sz="24" w:space="0" w:color="4F81BD" w:themeColor="accent1"/>
-          <w:left w:val="single" w:sz="24" w:space="0" w:color="4F81BD" w:themeColor="accent1"/>
-          <w:bottom w:val="single" w:sz="24" w:space="0" w:color="4F81BD" w:themeColor="accent1"/>
-          <w:right w:val="single" w:sz="24" w:space="0" w:color="4F81BD" w:themeColor="accent1"/>
+          <w:top w:val="single" w:sz="24" w:space="0" w:color="C3D69B" w:themeColor="accent1"/>
+          <w:left w:val="single" w:sz="24" w:space="0" w:color="C3D69B" w:themeColor="accent1"/>
+          <w:bottom w:val="single" w:sz="24" w:space="0" w:color="C3D69B" w:themeColor="accent1"/>
+          <w:right w:val="single" w:sz="24" w:space="0" w:color="C3D69B" w:themeColor="accent1"/>
         </w:pBdr>
-        <w:shd w:val="clear" w:color="auto" w:fill="4F81BD" w:themeFill="accent1"/>
+        <w:shd w:val="clear" w:color="auto" w:fill="C3D69B" w:themeFill="accent3"/>
         <w:spacing w:before="120" w:after="120"/>
         <w:outlineLvl w:val="0"/>
         <w:rPr>
@@ -1858,12 +1858,12 @@
     <w:p>
       <w:pPr>
         <w:pBdr>
-          <w:top w:val="single" w:sz="24" w:space="0" w:color="4F81BD" w:themeColor="accent1"/>
-          <w:left w:val="single" w:sz="24" w:space="0" w:color="4F81BD" w:themeColor="accent1"/>
-          <w:bottom w:val="single" w:sz="24" w:space="0" w:color="4F81BD" w:themeColor="accent1"/>
-          <w:right w:val="single" w:sz="24" w:space="0" w:color="4F81BD" w:themeColor="accent1"/>
+          <w:top w:val="single" w:sz="24" w:space="0" w:color="C3D69B" w:themeColor="accent1"/>
+          <w:left w:val="single" w:sz="24" w:space="0" w:color="C3D69B" w:themeColor="accent1"/>
+          <w:bottom w:val="single" w:sz="24" w:space="0" w:color="C3D69B" w:themeColor="accent1"/>
+          <w:right w:val="single" w:sz="24" w:space="0" w:color="C3D69B" w:themeColor="accent1"/>
         </w:pBdr>
-        <w:shd w:val="clear" w:color="auto" w:fill="4F81BD" w:themeFill="accent1"/>
+        <w:shd w:val="clear" w:color="auto" w:fill="C3D69B" w:themeFill="accent3"/>
         <w:spacing w:before="120" w:after="120"/>
         <w:outlineLvl w:val="0"/>
         <w:rPr>
@@ -1938,7 +1938,7 @@
                 <w:i/>
                 <w:iCs/>
                 <w:caps/>
-                <w:color w:val="4F81BD" w:themeColor="accent1"/>
+                <w:color w:val="C3D69B" w:themeColor="accent1"/>
                 <w:sz w:val="22"/>
               </w:rPr>
             </w:pPr>
@@ -1962,6 +1962,9 @@
         <w:tc>
           <w:tcPr>
             <w:tcW w:w="1980" w:type="dxa"/>
+            <w:tcBorders>
+              <w:bottom w:val="single" w:sz="4" w:space="0" w:color="auto"/>
+            </w:tcBorders>
           </w:tcPr>
           <w:p>
             <w:pPr>
@@ -1982,6 +1985,9 @@
         <w:tc>
           <w:tcPr>
             <w:tcW w:w="7087" w:type="dxa"/>
+            <w:tcBorders>
+              <w:bottom w:val="single" w:sz="4" w:space="0" w:color="auto"/>
+            </w:tcBorders>
           </w:tcPr>
           <w:p>
             <w:pPr>
@@ -1997,7 +2003,66 @@
                 <w:lang w:val="de-AT"/>
               </w:rPr>
             </w:pPr>
+            <w:hyperlink r:id="rId9" w:history="1">
+              <w:r>
+                <w:rPr>
+                  <w:rStyle w:val="Hyperlink"/>
+                  <w:rFonts w:cs="Tahoma"/>
+                  <w:b/>
+                  <w:sz w:val="22"/>
+                  <w:szCs w:val="22"/>
+                  <w:lang w:val="de-AT"/>
+                </w:rPr>
+                <w:t>Altenburger.andre@gmail.com</w:t>
+              </w:r>
+            </w:hyperlink>
+          </w:p>
+        </w:tc>
+      </w:tr>
+      <w:tr>
+        <w:trPr>
+          <w:trHeight w:val="346"/>
+        </w:trPr>
+        <w:tc>
+          <w:tcPr>
+            <w:tcW w:w="1980" w:type="dxa"/>
+            <w:tcBorders>
+              <w:bottom w:val="single" w:sz="4" w:space="0" w:color="auto"/>
+              <w:right w:val="single" w:sz="4" w:space="0" w:color="auto"/>
+            </w:tcBorders>
+          </w:tcPr>
+          <w:p>
+            <w:pPr>
+              <w:spacing w:before="0"/>
+              <w:contextualSpacing/>
+              <w:rPr>
+                <w:rFonts w:cs="Tahoma"/>
+              </w:rPr>
+            </w:pPr>
             <w:r>
+              <w:rPr>
+                <w:rFonts w:cs="Tahoma"/>
+              </w:rPr>
+              <w:t>Eigenes Portfolio</w:t>
+            </w:r>
+          </w:p>
+        </w:tc>
+        <w:tc>
+          <w:tcPr>
+            <w:tcW w:w="7087" w:type="dxa"/>
+            <w:tcBorders>
+              <w:left w:val="single" w:sz="4" w:space="0" w:color="auto"/>
+              <w:bottom w:val="single" w:sz="4" w:space="0" w:color="auto"/>
+            </w:tcBorders>
+          </w:tcPr>
+          <w:p>
+            <w:pPr>
+              <w:tabs>
+                <w:tab w:val="left" w:pos="2160"/>
+              </w:tabs>
+              <w:spacing w:before="0"/>
+              <w:contextualSpacing/>
+              <w:jc w:val="both"/>
               <w:rPr>
                 <w:rFonts w:cs="Tahoma"/>
                 <w:b/>
@@ -2005,8 +2070,42 @@
                 <w:szCs w:val="22"/>
                 <w:lang w:val="de-AT"/>
               </w:rPr>
-              <w:t>Altenburger.andre@gmail.com</w:t>
-            </w:r>
+            </w:pPr>
+            <w:hyperlink r:id="rId10" w:history="1">
+              <w:r>
+                <w:rPr>
+                  <w:rStyle w:val="Hyperlink"/>
+                  <w:rFonts w:cs="Tahoma"/>
+                  <w:b/>
+                  <w:sz w:val="22"/>
+                  <w:szCs w:val="22"/>
+                  <w:lang w:val="de-AT"/>
+                </w:rPr>
+                <w:t>https://alt-an</w:t>
+              </w:r>
+              <w:r>
+                <w:rPr>
+                  <w:rStyle w:val="Hyperlink"/>
+                  <w:rFonts w:cs="Tahoma"/>
+                  <w:b/>
+                  <w:sz w:val="22"/>
+                  <w:szCs w:val="22"/>
+                  <w:lang w:val="de-AT"/>
+                </w:rPr>
+                <w:t>d</w:t>
+              </w:r>
+              <w:r>
+                <w:rPr>
+                  <w:rStyle w:val="Hyperlink"/>
+                  <w:rFonts w:cs="Tahoma"/>
+                  <w:b/>
+                  <w:sz w:val="22"/>
+                  <w:szCs w:val="22"/>
+                  <w:lang w:val="de-AT"/>
+                </w:rPr>
+                <w:t>.github.io</w:t>
+              </w:r>
+            </w:hyperlink>
           </w:p>
         </w:tc>
       </w:tr>
@@ -2015,12 +2114,12 @@
     <w:p>
       <w:pPr>
         <w:pBdr>
-          <w:top w:val="single" w:sz="24" w:space="0" w:color="4F81BD" w:themeColor="accent1"/>
-          <w:left w:val="single" w:sz="24" w:space="0" w:color="4F81BD" w:themeColor="accent1"/>
-          <w:bottom w:val="single" w:sz="24" w:space="0" w:color="4F81BD" w:themeColor="accent1"/>
-          <w:right w:val="single" w:sz="24" w:space="0" w:color="4F81BD" w:themeColor="accent1"/>
+          <w:top w:val="single" w:sz="24" w:space="0" w:color="C3D69B" w:themeColor="accent1"/>
+          <w:left w:val="single" w:sz="24" w:space="0" w:color="C3D69B" w:themeColor="accent1"/>
+          <w:bottom w:val="single" w:sz="24" w:space="0" w:color="C3D69B" w:themeColor="accent1"/>
+          <w:right w:val="single" w:sz="24" w:space="0" w:color="C3D69B" w:themeColor="accent1"/>
         </w:pBdr>
-        <w:shd w:val="clear" w:color="auto" w:fill="4F81BD" w:themeFill="accent1"/>
+        <w:shd w:val="clear" w:color="auto" w:fill="C3D69B" w:themeFill="accent3"/>
         <w:spacing w:before="120" w:after="120"/>
         <w:outlineLvl w:val="0"/>
         <w:rPr>
@@ -2128,31 +2227,7 @@
           <w:sz w:val="22"/>
           <w:szCs w:val="22"/>
         </w:rPr>
-        <w:t>Februar</w:t>
-      </w:r>
-      <w:r>
-        <w:rPr>
-          <w:b/>
-          <w:bCs/>
-          <w:caps/>
-          <w:color w:val="FFFFFF" w:themeColor="background1"/>
-          <w:spacing w:val="15"/>
-          <w:sz w:val="22"/>
-          <w:szCs w:val="22"/>
-        </w:rPr>
-        <w:t xml:space="preserve"> 2</w:t>
-      </w:r>
-      <w:r>
-        <w:rPr>
-          <w:b/>
-          <w:bCs/>
-          <w:caps/>
-          <w:color w:val="FFFFFF" w:themeColor="background1"/>
-          <w:spacing w:val="15"/>
-          <w:sz w:val="22"/>
-          <w:szCs w:val="22"/>
-        </w:rPr>
-        <w:t>3</w:t>
+        <w:t>Mai 31</w:t>
       </w:r>
     </w:p>
     <w:p/>
@@ -2160,24 +2235,20 @@
       <w:pPr>
         <w:spacing w:before="0"/>
       </w:pPr>
-      <w:r>
-        <w:br w:type="page"/>
-      </w:r>
+    </w:p>
+    <w:p>
+      <w:pPr>
+        <w:spacing w:before="0"/>
+      </w:pPr>
       <w:r>
         <w:rPr>
-          <w:rFonts w:cs="Arial"/>
-          <w:b/>
-          <w:i/>
           <w:noProof/>
-          <w:sz w:val="24"/>
-          <w:szCs w:val="24"/>
         </w:rPr>
-        <w:lastRenderedPageBreak/>
         <w:drawing>
-          <wp:inline distT="0" distB="0" distL="0" distR="0" wp14:anchorId="278A1BF0" wp14:editId="588BAA98">
-            <wp:extent cx="5760720" cy="7929245"/>
+          <wp:inline distT="0" distB="0" distL="0" distR="0" wp14:anchorId="5B1B7C54" wp14:editId="1AE7B1F9">
+            <wp:extent cx="5753100" cy="7924800"/>
             <wp:effectExtent l="0" t="0" r="0" b="0"/>
-            <wp:docPr id="1" name="Grafik 1"/>
+            <wp:docPr id="2" name="Picture 2"/>
             <wp:cNvGraphicFramePr>
               <a:graphicFrameLocks xmlns:a="http://schemas.openxmlformats.org/drawingml/2006/main" noChangeAspect="1"/>
             </wp:cNvGraphicFramePr>
@@ -2185,29 +2256,36 @@
               <a:graphicData uri="http://schemas.openxmlformats.org/drawingml/2006/picture">
                 <pic:pic xmlns:pic="http://schemas.openxmlformats.org/drawingml/2006/picture">
                   <pic:nvPicPr>
-                    <pic:cNvPr id="1" name="Grafik 1"/>
-                    <pic:cNvPicPr/>
+                    <pic:cNvPr id="0" name="Picture 1"/>
+                    <pic:cNvPicPr>
+                      <a:picLocks noChangeAspect="1" noChangeArrowheads="1"/>
+                    </pic:cNvPicPr>
                   </pic:nvPicPr>
                   <pic:blipFill>
-                    <a:blip r:embed="rId9" cstate="print">
+                    <a:blip r:embed="rId11">
                       <a:extLst>
                         <a:ext uri="{28A0092B-C50C-407E-A947-70E740481C1C}">
                           <a14:useLocalDpi xmlns:a14="http://schemas.microsoft.com/office/drawing/2010/main" val="0"/>
                         </a:ext>
                       </a:extLst>
                     </a:blip>
+                    <a:srcRect/>
                     <a:stretch>
                       <a:fillRect/>
                     </a:stretch>
                   </pic:blipFill>
-                  <pic:spPr>
+                  <pic:spPr bwMode="auto">
                     <a:xfrm>
                       <a:off x="0" y="0"/>
-                      <a:ext cx="5760720" cy="7929245"/>
+                      <a:ext cx="5753100" cy="7924800"/>
                     </a:xfrm>
                     <a:prstGeom prst="rect">
                       <a:avLst/>
                     </a:prstGeom>
+                    <a:noFill/>
+                    <a:ln>
+                      <a:noFill/>
+                    </a:ln>
                   </pic:spPr>
                 </pic:pic>
               </a:graphicData>
@@ -2215,6 +2293,126 @@
           </wp:inline>
         </w:drawing>
       </w:r>
+    </w:p>
+    <w:p>
+      <w:pPr>
+        <w:jc w:val="right"/>
+      </w:pPr>
+    </w:p>
+    <w:p>
+      <w:r>
+        <w:rPr>
+          <w:noProof/>
+        </w:rPr>
+        <w:lastRenderedPageBreak/>
+        <w:drawing>
+          <wp:inline distT="0" distB="0" distL="0" distR="0" wp14:anchorId="600B3C25" wp14:editId="2A0F346E">
+            <wp:extent cx="5753100" cy="7924800"/>
+            <wp:effectExtent l="0" t="0" r="0" b="0"/>
+            <wp:docPr id="4" name="Picture 4"/>
+            <wp:cNvGraphicFramePr>
+              <a:graphicFrameLocks xmlns:a="http://schemas.openxmlformats.org/drawingml/2006/main" noChangeAspect="1"/>
+            </wp:cNvGraphicFramePr>
+            <a:graphic xmlns:a="http://schemas.openxmlformats.org/drawingml/2006/main">
+              <a:graphicData uri="http://schemas.openxmlformats.org/drawingml/2006/picture">
+                <pic:pic xmlns:pic="http://schemas.openxmlformats.org/drawingml/2006/picture">
+                  <pic:nvPicPr>
+                    <pic:cNvPr id="0" name="Picture 3"/>
+                    <pic:cNvPicPr>
+                      <a:picLocks noChangeAspect="1" noChangeArrowheads="1"/>
+                    </pic:cNvPicPr>
+                  </pic:nvPicPr>
+                  <pic:blipFill>
+                    <a:blip r:embed="rId12">
+                      <a:extLst>
+                        <a:ext uri="{28A0092B-C50C-407E-A947-70E740481C1C}">
+                          <a14:useLocalDpi xmlns:a14="http://schemas.microsoft.com/office/drawing/2010/main" val="0"/>
+                        </a:ext>
+                      </a:extLst>
+                    </a:blip>
+                    <a:srcRect/>
+                    <a:stretch>
+                      <a:fillRect/>
+                    </a:stretch>
+                  </pic:blipFill>
+                  <pic:spPr bwMode="auto">
+                    <a:xfrm>
+                      <a:off x="0" y="0"/>
+                      <a:ext cx="5753100" cy="7924800"/>
+                    </a:xfrm>
+                    <a:prstGeom prst="rect">
+                      <a:avLst/>
+                    </a:prstGeom>
+                    <a:noFill/>
+                    <a:ln>
+                      <a:noFill/>
+                    </a:ln>
+                  </pic:spPr>
+                </pic:pic>
+              </a:graphicData>
+            </a:graphic>
+          </wp:inline>
+        </w:drawing>
+      </w:r>
+      <w:r>
+        <w:rPr>
+          <w:noProof/>
+        </w:rPr>
+        <w:lastRenderedPageBreak/>
+        <w:drawing>
+          <wp:inline distT="0" distB="0" distL="0" distR="0" wp14:anchorId="36F2D7FA" wp14:editId="31D5537F">
+            <wp:extent cx="5753100" cy="7924800"/>
+            <wp:effectExtent l="0" t="0" r="0" b="0"/>
+            <wp:docPr id="6" name="Picture 6"/>
+            <wp:cNvGraphicFramePr>
+              <a:graphicFrameLocks xmlns:a="http://schemas.openxmlformats.org/drawingml/2006/main" noChangeAspect="1"/>
+            </wp:cNvGraphicFramePr>
+            <a:graphic xmlns:a="http://schemas.openxmlformats.org/drawingml/2006/main">
+              <a:graphicData uri="http://schemas.openxmlformats.org/drawingml/2006/picture">
+                <pic:pic xmlns:pic="http://schemas.openxmlformats.org/drawingml/2006/picture">
+                  <pic:nvPicPr>
+                    <pic:cNvPr id="0" name="Picture 4"/>
+                    <pic:cNvPicPr>
+                      <a:picLocks noChangeAspect="1" noChangeArrowheads="1"/>
+                    </pic:cNvPicPr>
+                  </pic:nvPicPr>
+                  <pic:blipFill>
+                    <a:blip r:embed="rId13">
+                      <a:extLst>
+                        <a:ext uri="{28A0092B-C50C-407E-A947-70E740481C1C}">
+                          <a14:useLocalDpi xmlns:a14="http://schemas.microsoft.com/office/drawing/2010/main" val="0"/>
+                        </a:ext>
+                      </a:extLst>
+                    </a:blip>
+                    <a:srcRect/>
+                    <a:stretch>
+                      <a:fillRect/>
+                    </a:stretch>
+                  </pic:blipFill>
+                  <pic:spPr bwMode="auto">
+                    <a:xfrm>
+                      <a:off x="0" y="0"/>
+                      <a:ext cx="5753100" cy="7924800"/>
+                    </a:xfrm>
+                    <a:prstGeom prst="rect">
+                      <a:avLst/>
+                    </a:prstGeom>
+                    <a:noFill/>
+                    <a:ln>
+                      <a:noFill/>
+                    </a:ln>
+                  </pic:spPr>
+                </pic:pic>
+              </a:graphicData>
+            </a:graphic>
+          </wp:inline>
+        </w:drawing>
+      </w:r>
+    </w:p>
+    <w:p>
+      <w:pPr>
+        <w:spacing w:before="0"/>
+      </w:pPr>
     </w:p>
     <w:sectPr>
       <w:pgSz w:w="11906" w:h="16838"/>
@@ -3493,7 +3691,7 @@
     <w:lsdException w:name="Unresolved Mention" w:semiHidden="1" w:unhideWhenUsed="1"/>
     <w:lsdException w:name="Smart Link" w:semiHidden="1" w:unhideWhenUsed="1"/>
   </w:latentStyles>
-  <w:style w:type="paragraph" w:default="1" w:styleId="Standard">
+  <w:style w:type="paragraph" w:default="1" w:styleId="Normal">
     <w:name w:val="Normal"/>
     <w:qFormat/>
     <w:rsid w:val="0055714A"/>
@@ -3507,22 +3705,22 @@
       <w:lang w:val="de-DE"/>
     </w:rPr>
   </w:style>
-  <w:style w:type="paragraph" w:styleId="berschrift1">
+  <w:style w:type="paragraph" w:styleId="Heading1">
     <w:name w:val="heading 1"/>
-    <w:basedOn w:val="Standard"/>
-    <w:next w:val="Standard"/>
-    <w:link w:val="berschrift1Zchn"/>
+    <w:basedOn w:val="Normal"/>
+    <w:next w:val="Normal"/>
+    <w:link w:val="Heading1Char"/>
     <w:uiPriority w:val="9"/>
     <w:qFormat/>
     <w:rsid w:val="0055714A"/>
     <w:pPr>
       <w:pBdr>
-        <w:top w:val="single" w:sz="24" w:space="0" w:color="4F81BD" w:themeColor="accent1"/>
-        <w:left w:val="single" w:sz="24" w:space="0" w:color="4F81BD" w:themeColor="accent1"/>
-        <w:bottom w:val="single" w:sz="24" w:space="0" w:color="4F81BD" w:themeColor="accent1"/>
-        <w:right w:val="single" w:sz="24" w:space="0" w:color="4F81BD" w:themeColor="accent1"/>
+        <w:top w:val="single" w:sz="24" w:space="0" w:color="C3D69B" w:themeColor="accent1"/>
+        <w:left w:val="single" w:sz="24" w:space="0" w:color="C3D69B" w:themeColor="accent1"/>
+        <w:bottom w:val="single" w:sz="24" w:space="0" w:color="C3D69B" w:themeColor="accent1"/>
+        <w:right w:val="single" w:sz="24" w:space="0" w:color="C3D69B" w:themeColor="accent1"/>
       </w:pBdr>
-      <w:shd w:val="clear" w:color="auto" w:fill="4F81BD" w:themeFill="accent1"/>
+      <w:shd w:val="clear" w:color="auto" w:fill="C3D69B" w:themeFill="accent1"/>
       <w:spacing w:before="120" w:after="120"/>
       <w:outlineLvl w:val="0"/>
     </w:pPr>
@@ -3536,13 +3734,13 @@
       <w:szCs w:val="22"/>
     </w:rPr>
   </w:style>
-  <w:style w:type="character" w:default="1" w:styleId="Absatz-Standardschriftart">
+  <w:style w:type="character" w:default="1" w:styleId="DefaultParagraphFont">
     <w:name w:val="Default Paragraph Font"/>
     <w:uiPriority w:val="1"/>
     <w:semiHidden/>
     <w:unhideWhenUsed/>
   </w:style>
-  <w:style w:type="table" w:default="1" w:styleId="NormaleTabelle">
+  <w:style w:type="table" w:default="1" w:styleId="TableNormal">
     <w:name w:val="Normal Table"/>
     <w:uiPriority w:val="99"/>
     <w:semiHidden/>
@@ -3557,16 +3755,16 @@
       </w:tblCellMar>
     </w:tblPr>
   </w:style>
-  <w:style w:type="numbering" w:default="1" w:styleId="KeineListe">
+  <w:style w:type="numbering" w:default="1" w:styleId="NoList">
     <w:name w:val="No List"/>
     <w:uiPriority w:val="99"/>
     <w:semiHidden/>
     <w:unhideWhenUsed/>
   </w:style>
-  <w:style w:type="character" w:customStyle="1" w:styleId="berschrift1Zchn">
-    <w:name w:val="Überschrift 1 Zchn"/>
-    <w:basedOn w:val="Absatz-Standardschriftart"/>
-    <w:link w:val="berschrift1"/>
+  <w:style w:type="character" w:customStyle="1" w:styleId="Heading1Char">
+    <w:name w:val="Heading 1 Char"/>
+    <w:basedOn w:val="DefaultParagraphFont"/>
+    <w:link w:val="Heading1"/>
     <w:uiPriority w:val="9"/>
     <w:rsid w:val="0055714A"/>
     <w:rPr>
@@ -3576,14 +3774,14 @@
       <w:caps/>
       <w:color w:val="FFFFFF" w:themeColor="background1"/>
       <w:spacing w:val="15"/>
-      <w:shd w:val="clear" w:color="auto" w:fill="4F81BD" w:themeFill="accent1"/>
+      <w:shd w:val="clear" w:color="auto" w:fill="C3D69B" w:themeFill="accent1"/>
       <w:lang w:val="de-DE"/>
     </w:rPr>
   </w:style>
-  <w:style w:type="paragraph" w:styleId="KeinLeerraum">
+  <w:style w:type="paragraph" w:styleId="NoSpacing">
     <w:name w:val="No Spacing"/>
-    <w:basedOn w:val="Standard"/>
-    <w:link w:val="KeinLeerraumZchn"/>
+    <w:basedOn w:val="Normal"/>
+    <w:link w:val="NoSpacingChar"/>
     <w:uiPriority w:val="1"/>
     <w:qFormat/>
     <w:rsid w:val="0055714A"/>
@@ -3591,10 +3789,10 @@
       <w:spacing w:before="0" w:after="0" w:line="240" w:lineRule="auto"/>
     </w:pPr>
   </w:style>
-  <w:style w:type="character" w:customStyle="1" w:styleId="KeinLeerraumZchn">
-    <w:name w:val="Kein Leerraum Zchn"/>
-    <w:basedOn w:val="Absatz-Standardschriftart"/>
-    <w:link w:val="KeinLeerraum"/>
+  <w:style w:type="character" w:customStyle="1" w:styleId="NoSpacingChar">
+    <w:name w:val="No Spacing Char"/>
+    <w:basedOn w:val="DefaultParagraphFont"/>
+    <w:link w:val="NoSpacing"/>
     <w:uiPriority w:val="1"/>
     <w:rsid w:val="0055714A"/>
     <w:rPr>
@@ -3604,7 +3802,7 @@
       <w:lang w:val="de-DE"/>
     </w:rPr>
   </w:style>
-  <w:style w:type="character" w:styleId="IntensiverVerweis">
+  <w:style w:type="character" w:styleId="IntenseReference">
     <w:name w:val="Intense Reference"/>
     <w:uiPriority w:val="32"/>
     <w:qFormat/>
@@ -3615,13 +3813,13 @@
       <w:i/>
       <w:iCs/>
       <w:caps/>
-      <w:color w:val="4F81BD" w:themeColor="accent1"/>
+      <w:color w:val="C3D69B" w:themeColor="accent1"/>
       <w:sz w:val="22"/>
     </w:rPr>
   </w:style>
-  <w:style w:type="table" w:styleId="Tabellenraster">
+  <w:style w:type="table" w:styleId="TableGrid">
     <w:name w:val="Table Grid"/>
-    <w:basedOn w:val="NormaleTabelle"/>
+    <w:basedOn w:val="TableNormal"/>
     <w:uiPriority w:val="59"/>
     <w:rsid w:val="0055714A"/>
     <w:pPr>
@@ -3644,7 +3842,7 @@
   </w:style>
   <w:style w:type="character" w:styleId="Hyperlink">
     <w:name w:val="Hyperlink"/>
-    <w:basedOn w:val="Absatz-Standardschriftart"/>
+    <w:basedOn w:val="DefaultParagraphFont"/>
     <w:uiPriority w:val="99"/>
     <w:unhideWhenUsed/>
     <w:rsid w:val="0055714A"/>
@@ -3653,10 +3851,10 @@
       <w:u w:val="single"/>
     </w:rPr>
   </w:style>
-  <w:style w:type="paragraph" w:styleId="Sprechblasentext">
+  <w:style w:type="paragraph" w:styleId="BalloonText">
     <w:name w:val="Balloon Text"/>
-    <w:basedOn w:val="Standard"/>
-    <w:link w:val="SprechblasentextZchn"/>
+    <w:basedOn w:val="Normal"/>
+    <w:link w:val="BalloonTextChar"/>
     <w:uiPriority w:val="99"/>
     <w:semiHidden/>
     <w:unhideWhenUsed/>
@@ -3670,10 +3868,10 @@
       <w:szCs w:val="16"/>
     </w:rPr>
   </w:style>
-  <w:style w:type="character" w:customStyle="1" w:styleId="SprechblasentextZchn">
-    <w:name w:val="Sprechblasentext Zchn"/>
-    <w:basedOn w:val="Absatz-Standardschriftart"/>
-    <w:link w:val="Sprechblasentext"/>
+  <w:style w:type="character" w:customStyle="1" w:styleId="BalloonTextChar">
+    <w:name w:val="Balloon Text Char"/>
+    <w:basedOn w:val="DefaultParagraphFont"/>
+    <w:link w:val="BalloonText"/>
     <w:uiPriority w:val="99"/>
     <w:semiHidden/>
     <w:rsid w:val="00C04777"/>
@@ -3686,8 +3884,8 @@
   </w:style>
   <w:style w:type="table" w:customStyle="1" w:styleId="Tabellenraster1">
     <w:name w:val="Tabellenraster1"/>
-    <w:basedOn w:val="NormaleTabelle"/>
-    <w:next w:val="Tabellenraster"/>
+    <w:basedOn w:val="TableNormal"/>
+    <w:next w:val="TableGrid"/>
     <w:uiPriority w:val="59"/>
     <w:rsid w:val="000A5F0A"/>
     <w:pPr>
@@ -3708,9 +3906,9 @@
       </w:tblBorders>
     </w:tblPr>
   </w:style>
-  <w:style w:type="paragraph" w:styleId="Listenabsatz">
+  <w:style w:type="paragraph" w:styleId="ListParagraph">
     <w:name w:val="List Paragraph"/>
-    <w:basedOn w:val="Standard"/>
+    <w:basedOn w:val="Normal"/>
     <w:uiPriority w:val="34"/>
     <w:qFormat/>
     <w:rsid w:val="00DC0612"/>
@@ -3719,10 +3917,10 @@
       <w:contextualSpacing/>
     </w:pPr>
   </w:style>
-  <w:style w:type="paragraph" w:styleId="Kopfzeile">
+  <w:style w:type="paragraph" w:styleId="Header">
     <w:name w:val="header"/>
-    <w:basedOn w:val="Standard"/>
-    <w:link w:val="KopfzeileZchn"/>
+    <w:basedOn w:val="Normal"/>
+    <w:link w:val="HeaderChar"/>
     <w:uiPriority w:val="99"/>
     <w:unhideWhenUsed/>
     <w:rsid w:val="00BF070B"/>
@@ -3734,10 +3932,10 @@
       <w:spacing w:before="0" w:after="0" w:line="240" w:lineRule="auto"/>
     </w:pPr>
   </w:style>
-  <w:style w:type="character" w:customStyle="1" w:styleId="KopfzeileZchn">
-    <w:name w:val="Kopfzeile Zchn"/>
-    <w:basedOn w:val="Absatz-Standardschriftart"/>
-    <w:link w:val="Kopfzeile"/>
+  <w:style w:type="character" w:customStyle="1" w:styleId="HeaderChar">
+    <w:name w:val="Header Char"/>
+    <w:basedOn w:val="DefaultParagraphFont"/>
+    <w:link w:val="Header"/>
     <w:uiPriority w:val="99"/>
     <w:rsid w:val="00BF070B"/>
     <w:rPr>
@@ -3747,10 +3945,10 @@
       <w:lang w:val="de-DE"/>
     </w:rPr>
   </w:style>
-  <w:style w:type="paragraph" w:styleId="Fuzeile">
+  <w:style w:type="paragraph" w:styleId="Footer">
     <w:name w:val="footer"/>
-    <w:basedOn w:val="Standard"/>
-    <w:link w:val="FuzeileZchn"/>
+    <w:basedOn w:val="Normal"/>
+    <w:link w:val="FooterChar"/>
     <w:uiPriority w:val="99"/>
     <w:unhideWhenUsed/>
     <w:rsid w:val="00BF070B"/>
@@ -3762,10 +3960,10 @@
       <w:spacing w:before="0" w:after="0" w:line="240" w:lineRule="auto"/>
     </w:pPr>
   </w:style>
-  <w:style w:type="character" w:customStyle="1" w:styleId="FuzeileZchn">
-    <w:name w:val="Fußzeile Zchn"/>
-    <w:basedOn w:val="Absatz-Standardschriftart"/>
-    <w:link w:val="Fuzeile"/>
+  <w:style w:type="character" w:customStyle="1" w:styleId="FooterChar">
+    <w:name w:val="Footer Char"/>
+    <w:basedOn w:val="DefaultParagraphFont"/>
+    <w:link w:val="Footer"/>
     <w:uiPriority w:val="99"/>
     <w:rsid w:val="00BF070B"/>
     <w:rPr>
@@ -3777,8 +3975,8 @@
   </w:style>
   <w:style w:type="table" w:customStyle="1" w:styleId="Tabellenraster11">
     <w:name w:val="Tabellenraster11"/>
-    <w:basedOn w:val="NormaleTabelle"/>
-    <w:next w:val="Tabellenraster"/>
+    <w:basedOn w:val="TableNormal"/>
+    <w:next w:val="TableGrid"/>
     <w:uiPriority w:val="59"/>
     <w:rsid w:val="00DC2B74"/>
     <w:pPr>
@@ -3799,9 +3997,9 @@
       </w:tblBorders>
     </w:tblPr>
   </w:style>
-  <w:style w:type="character" w:styleId="Fett">
+  <w:style w:type="character" w:styleId="Strong">
     <w:name w:val="Strong"/>
-    <w:basedOn w:val="Absatz-Standardschriftart"/>
+    <w:basedOn w:val="DefaultParagraphFont"/>
     <w:uiPriority w:val="22"/>
     <w:qFormat/>
     <w:rsid w:val="00151075"/>
@@ -3827,9 +4025,9 @@
       <w:lang w:val="de-DE"/>
     </w:rPr>
   </w:style>
-  <w:style w:type="character" w:styleId="NichtaufgelsteErwhnung">
+  <w:style w:type="character" w:styleId="UnresolvedMention">
     <w:name w:val="Unresolved Mention"/>
-    <w:basedOn w:val="Absatz-Standardschriftart"/>
+    <w:basedOn w:val="DefaultParagraphFont"/>
     <w:uiPriority w:val="99"/>
     <w:semiHidden/>
     <w:unhideWhenUsed/>
@@ -3839,13 +4037,25 @@
       <w:shd w:val="clear" w:color="auto" w:fill="E1DFDD"/>
     </w:rPr>
   </w:style>
+  <w:style w:type="character" w:styleId="FollowedHyperlink">
+    <w:name w:val="FollowedHyperlink"/>
+    <w:basedOn w:val="DefaultParagraphFont"/>
+    <w:uiPriority w:val="99"/>
+    <w:semiHidden/>
+    <w:unhideWhenUsed/>
+    <w:rsid w:val="000A379C"/>
+    <w:rPr>
+      <w:color w:val="800080" w:themeColor="followedHyperlink"/>
+      <w:u w:val="single"/>
+    </w:rPr>
+  </w:style>
 </w:styles>
 </file>
 
 <file path=word/theme/theme1.xml><?xml version="1.0" encoding="utf-8"?>
 <a:theme xmlns:a="http://schemas.openxmlformats.org/drawingml/2006/main" name="Larissa-Design">
   <a:themeElements>
-    <a:clrScheme name="Larissa">
+    <a:clrScheme name="Custom 3">
       <a:dk1>
         <a:sysClr val="windowText" lastClr="000000"/>
       </a:dk1>
@@ -3859,13 +4069,13 @@
         <a:srgbClr val="EEECE1"/>
       </a:lt2>
       <a:accent1>
-        <a:srgbClr val="4F81BD"/>
+        <a:srgbClr val="C3D69B"/>
       </a:accent1>
       <a:accent2>
         <a:srgbClr val="C0504D"/>
       </a:accent2>
       <a:accent3>
-        <a:srgbClr val="9BBB59"/>
+        <a:srgbClr val="C3D69B"/>
       </a:accent3>
       <a:accent4>
         <a:srgbClr val="8064A2"/>

</xml_diff>